<commit_message>
latest version of site/resume
</commit_message>
<xml_diff>
--- a/images/resume.docx
+++ b/images/resume.docx
@@ -1587,17 +1587,8 @@
                                   <w:color w:val="FFFFFF"/>
                                   <w:sz w:val="24"/>
                                 </w:rPr>
-                                <w:t>linkedin.com/in/</w:t>
+                                <w:t>linkedin.com/in/thomascrha</w:t>
                               </w:r>
-                              <w:proofErr w:type="spellStart"/>
-                              <w:r>
-                                <w:rPr>
-                                  <w:color w:val="FFFFFF"/>
-                                  <w:sz w:val="24"/>
-                                </w:rPr>
-                                <w:t>thomascrha</w:t>
-                              </w:r>
-                              <w:proofErr w:type="spellEnd"/>
                             </w:p>
                           </w:txbxContent>
                         </wps:txbx>
@@ -1841,17 +1832,8 @@
                                   <w:color w:val="FFFFFF"/>
                                   <w:sz w:val="24"/>
                                 </w:rPr>
-                                <w:t>github.com/</w:t>
+                                <w:t>github.com/thomascrha</w:t>
                               </w:r>
-                              <w:proofErr w:type="spellStart"/>
-                              <w:r>
-                                <w:rPr>
-                                  <w:color w:val="FFFFFF"/>
-                                  <w:sz w:val="24"/>
-                                </w:rPr>
-                                <w:t>thomascrha</w:t>
-                              </w:r>
-                              <w:proofErr w:type="spellEnd"/>
                             </w:p>
                           </w:txbxContent>
                         </wps:txbx>
@@ -2585,17 +2567,8 @@
                                   <w:color w:val="FFFFFF"/>
                                   <w:sz w:val="40"/>
                                 </w:rPr>
-                                <w:t xml:space="preserve">Thomas </w:t>
+                                <w:t>Thomas Crha</w:t>
                               </w:r>
-                              <w:proofErr w:type="spellStart"/>
-                              <w:r>
-                                <w:rPr>
-                                  <w:color w:val="FFFFFF"/>
-                                  <w:sz w:val="40"/>
-                                </w:rPr>
-                                <w:t>Crha</w:t>
-                              </w:r>
-                              <w:proofErr w:type="spellEnd"/>
                             </w:p>
                           </w:txbxContent>
                         </wps:txbx>
@@ -3050,17 +3023,8 @@
                             <w:color w:val="FFFFFF"/>
                             <w:sz w:val="24"/>
                           </w:rPr>
-                          <w:t>linkedin.com/in/</w:t>
+                          <w:t>linkedin.com/in/thomascrha</w:t>
                         </w:r>
-                        <w:proofErr w:type="spellStart"/>
-                        <w:r>
-                          <w:rPr>
-                            <w:color w:val="FFFFFF"/>
-                            <w:sz w:val="24"/>
-                          </w:rPr>
-                          <w:t>thomascrha</w:t>
-                        </w:r>
-                        <w:proofErr w:type="spellEnd"/>
                       </w:p>
                     </w:txbxContent>
                   </v:textbox>
@@ -3089,17 +3053,8 @@
                             <w:color w:val="FFFFFF"/>
                             <w:sz w:val="24"/>
                           </w:rPr>
-                          <w:t>github.com/</w:t>
+                          <w:t>github.com/thomascrha</w:t>
                         </w:r>
-                        <w:proofErr w:type="spellStart"/>
-                        <w:r>
-                          <w:rPr>
-                            <w:color w:val="FFFFFF"/>
-                            <w:sz w:val="24"/>
-                          </w:rPr>
-                          <w:t>thomascrha</w:t>
-                        </w:r>
-                        <w:proofErr w:type="spellEnd"/>
                       </w:p>
                     </w:txbxContent>
                   </v:textbox>
@@ -3171,17 +3126,8 @@
                             <w:color w:val="FFFFFF"/>
                             <w:sz w:val="40"/>
                           </w:rPr>
-                          <w:t xml:space="preserve">Thomas </w:t>
+                          <w:t>Thomas Crha</w:t>
                         </w:r>
-                        <w:proofErr w:type="spellStart"/>
-                        <w:r>
-                          <w:rPr>
-                            <w:color w:val="FFFFFF"/>
-                            <w:sz w:val="40"/>
-                          </w:rPr>
-                          <w:t>Crha</w:t>
-                        </w:r>
-                        <w:proofErr w:type="spellEnd"/>
                       </w:p>
                     </w:txbxContent>
                   </v:textbox>
@@ -3710,14 +3656,12 @@
         </w:rPr>
         <w:t xml:space="preserve">. I’ve worked closely with Python, AngularJS, </w:t>
       </w:r>
-      <w:proofErr w:type="spellStart"/>
       <w:r>
         <w:rPr>
           <w:color w:val="545E6C"/>
         </w:rPr>
-        <w:t>Javascript</w:t>
-      </w:r>
-      <w:proofErr w:type="spellEnd"/>
+        <w:t>JavaScript</w:t>
+      </w:r>
       <w:r>
         <w:rPr>
           <w:color w:val="545E6C"/>
@@ -3730,33 +3674,41 @@
         </w:rPr>
         <w:t xml:space="preserve"> and AWS. I’ve also worked closely with various data science modules like pandas, </w:t>
       </w:r>
-      <w:proofErr w:type="spellStart"/>
       <w:r>
         <w:rPr>
           <w:color w:val="545E6C"/>
         </w:rPr>
-        <w:t>numpy</w:t>
-      </w:r>
-      <w:proofErr w:type="spellEnd"/>
+        <w:t>NumPy</w:t>
+      </w:r>
       <w:r>
         <w:rPr>
           <w:color w:val="545E6C"/>
         </w:rPr>
         <w:t xml:space="preserve"> and </w:t>
       </w:r>
-      <w:proofErr w:type="spellStart"/>
       <w:r>
         <w:rPr>
           <w:color w:val="545E6C"/>
         </w:rPr>
-        <w:t>scipy</w:t>
-      </w:r>
-      <w:proofErr w:type="spellEnd"/>
+        <w:t>SciPy</w:t>
+      </w:r>
       <w:r>
         <w:rPr>
           <w:color w:val="545E6C"/>
         </w:rPr>
-        <w:t xml:space="preserve"> for doing data modeling and learning on various types of data (audio, video, text, lexicons).  </w:t>
+        <w:t xml:space="preserve"> for doing data </w:t>
+      </w:r>
+      <w:r>
+        <w:rPr>
+          <w:color w:val="545E6C"/>
+        </w:rPr>
+        <w:t>modelling</w:t>
+      </w:r>
+      <w:r>
+        <w:rPr>
+          <w:color w:val="545E6C"/>
+        </w:rPr>
+        <w:t xml:space="preserve"> and learning on various types of data (audio, video, text, lexicons).  </w:t>
       </w:r>
     </w:p>
     <w:p>
@@ -4284,14 +4236,12 @@
           <w:color w:val="A9B8CD"/>
         </w:rPr>
       </w:pPr>
-      <w:proofErr w:type="spellStart"/>
       <w:r>
         <w:rPr>
           <w:color w:val="A9B8CD"/>
         </w:rPr>
         <w:t>Wattwatchers</w:t>
       </w:r>
-      <w:proofErr w:type="spellEnd"/>
       <w:r>
         <w:rPr>
           <w:color w:val="A9B8CD"/>
@@ -4305,36 +4255,76 @@
         <w:spacing w:before="44"/>
         <w:ind w:left="140"/>
         <w:rPr>
-          <w:color w:val="404040" w:themeColor="text1" w:themeTint="BF"/>
+          <w:i/>
+          <w:iCs/>
+          <w:color w:val="595959" w:themeColor="text1" w:themeTint="A6"/>
         </w:rPr>
       </w:pPr>
-      <w:proofErr w:type="gramStart"/>
-      <w:r>
-        <w:rPr>
-          <w:color w:val="404040" w:themeColor="text1" w:themeTint="BF"/>
-        </w:rPr>
-        <w:t>One month</w:t>
-      </w:r>
-      <w:proofErr w:type="gramEnd"/>
-      <w:r>
-        <w:rPr>
-          <w:color w:val="404040" w:themeColor="text1" w:themeTint="BF"/>
-        </w:rPr>
-        <w:t xml:space="preserve"> contract working with Vue.js creating a onboarding app for </w:t>
-      </w:r>
-      <w:proofErr w:type="spellStart"/>
-      <w:r>
-        <w:rPr>
-          <w:color w:val="404040" w:themeColor="text1" w:themeTint="BF"/>
-        </w:rPr>
-        <w:t>there</w:t>
-      </w:r>
-      <w:proofErr w:type="spellEnd"/>
-      <w:r>
-        <w:rPr>
-          <w:color w:val="404040" w:themeColor="text1" w:themeTint="BF"/>
+      <w:r>
+        <w:rPr>
+          <w:color w:val="595959" w:themeColor="text1" w:themeTint="A6"/>
+        </w:rPr>
+        <w:t>One-month</w:t>
+      </w:r>
+      <w:r>
+        <w:rPr>
+          <w:color w:val="595959" w:themeColor="text1" w:themeTint="A6"/>
+        </w:rPr>
+        <w:t xml:space="preserve"> contract working with Vue.js creating </w:t>
+      </w:r>
+      <w:r>
+        <w:rPr>
+          <w:color w:val="595959" w:themeColor="text1" w:themeTint="A6"/>
+        </w:rPr>
+        <w:t>an</w:t>
+      </w:r>
+      <w:r>
+        <w:rPr>
+          <w:color w:val="595959" w:themeColor="text1" w:themeTint="A6"/>
+        </w:rPr>
+        <w:t xml:space="preserve"> onboarding app for </w:t>
+      </w:r>
+      <w:r>
+        <w:rPr>
+          <w:color w:val="595959" w:themeColor="text1" w:themeTint="A6"/>
+        </w:rPr>
+        <w:t>their</w:t>
+      </w:r>
+      <w:r>
+        <w:rPr>
+          <w:color w:val="595959" w:themeColor="text1" w:themeTint="A6"/>
         </w:rPr>
         <w:t xml:space="preserve"> data trackers.</w:t>
+      </w:r>
+      <w:r>
+        <w:rPr>
+          <w:color w:val="595959" w:themeColor="text1" w:themeTint="A6"/>
+        </w:rPr>
+        <w:t xml:space="preserve"> </w:t>
+      </w:r>
+      <w:r>
+        <w:rPr>
+          <w:i/>
+          <w:iCs/>
+          <w:color w:val="595959" w:themeColor="text1" w:themeTint="A6"/>
+        </w:rPr>
+        <w:t>Stack/Tech – Vue.js, Django, Timescale (</w:t>
+      </w:r>
+      <w:r>
+        <w:rPr>
+          <w:i/>
+          <w:iCs/>
+          <w:color w:val="595959" w:themeColor="text1" w:themeTint="A6"/>
+        </w:rPr>
+        <w:t>PostgreSQL</w:t>
+      </w:r>
+      <w:r>
+        <w:rPr>
+          <w:i/>
+          <w:iCs/>
+          <w:color w:val="595959" w:themeColor="text1" w:themeTint="A6"/>
+        </w:rPr>
+        <w:t>), webpack, yarn, bulma</w:t>
       </w:r>
     </w:p>
     <w:p>
@@ -4349,16 +4339,6 @@
     </w:p>
     <w:p>
       <w:pPr>
-        <w:pStyle w:val="BodyText"/>
-        <w:spacing w:before="44"/>
-        <w:ind w:left="140"/>
-        <w:rPr>
-          <w:color w:val="404040" w:themeColor="text1" w:themeTint="BF"/>
-        </w:rPr>
-      </w:pPr>
-    </w:p>
-    <w:p>
-      <w:pPr>
         <w:pStyle w:val="Heading2"/>
         <w:spacing w:before="0"/>
         <w:rPr>
@@ -4428,19 +4408,11 @@
           <w:color w:val="A9B8CD"/>
         </w:rPr>
       </w:pPr>
-      <w:proofErr w:type="spellStart"/>
       <w:r>
         <w:rPr>
           <w:color w:val="A9B8CD"/>
         </w:rPr>
-        <w:t>Datatronic</w:t>
-      </w:r>
-      <w:proofErr w:type="spellEnd"/>
-      <w:r>
-        <w:rPr>
-          <w:color w:val="A9B8CD"/>
-        </w:rPr>
-        <w:t xml:space="preserve"> Australia</w:t>
+        <w:t>Datatronic Australia</w:t>
       </w:r>
     </w:p>
     <w:p>
@@ -4449,7 +4421,69 @@
         <w:spacing w:before="44"/>
         <w:ind w:left="140"/>
         <w:rPr>
-          <w:color w:val="404040" w:themeColor="text1" w:themeTint="BF"/>
+          <w:i/>
+          <w:iCs/>
+          <w:color w:val="595959" w:themeColor="text1" w:themeTint="A6"/>
+        </w:rPr>
+      </w:pPr>
+      <w:r>
+        <w:rPr>
+          <w:color w:val="595959" w:themeColor="text1" w:themeTint="A6"/>
+        </w:rPr>
+        <w:t>Two-week</w:t>
+      </w:r>
+      <w:r>
+        <w:rPr>
+          <w:color w:val="595959" w:themeColor="text1" w:themeTint="A6"/>
+        </w:rPr>
+        <w:t xml:space="preserve"> </w:t>
+      </w:r>
+      <w:r>
+        <w:rPr>
+          <w:color w:val="595959" w:themeColor="text1" w:themeTint="A6"/>
+        </w:rPr>
+        <w:t>contract integrating</w:t>
+      </w:r>
+      <w:r>
+        <w:rPr>
+          <w:color w:val="595959" w:themeColor="text1" w:themeTint="A6"/>
+        </w:rPr>
+        <w:t xml:space="preserve"> various systems (CRM, POS, Inventory) via there public API’s into one simple tool utilizing an internal DBMS system accessible via a simple </w:t>
+      </w:r>
+      <w:r>
+        <w:rPr>
+          <w:color w:val="595959" w:themeColor="text1" w:themeTint="A6"/>
+        </w:rPr>
+        <w:t xml:space="preserve">SPA </w:t>
+      </w:r>
+      <w:r>
+        <w:rPr>
+          <w:color w:val="595959" w:themeColor="text1" w:themeTint="A6"/>
+        </w:rPr>
+        <w:t>site.</w:t>
+      </w:r>
+      <w:r>
+        <w:rPr>
+          <w:color w:val="595959" w:themeColor="text1" w:themeTint="A6"/>
+        </w:rPr>
+        <w:t xml:space="preserve"> </w:t>
+      </w:r>
+      <w:r>
+        <w:rPr>
+          <w:i/>
+          <w:iCs/>
+          <w:color w:val="595959" w:themeColor="text1" w:themeTint="A6"/>
+        </w:rPr>
+        <w:t xml:space="preserve"> </w:t>
+      </w:r>
+    </w:p>
+    <w:p>
+      <w:pPr>
+        <w:pStyle w:val="BodyText"/>
+        <w:spacing w:before="44"/>
+        <w:ind w:left="140"/>
+        <w:rPr>
+          <w:color w:val="595959" w:themeColor="text1" w:themeTint="A6"/>
         </w:rPr>
         <w:sectPr>
           <w:type w:val="continuous"/>
@@ -4460,69 +4494,52 @@
       </w:pPr>
       <w:r>
         <w:rPr>
-          <w:color w:val="404040" w:themeColor="text1" w:themeTint="BF"/>
-        </w:rPr>
-        <w:t xml:space="preserve">Two week </w:t>
-      </w:r>
-      <w:proofErr w:type="gramStart"/>
-      <w:r>
-        <w:rPr>
-          <w:color w:val="404040" w:themeColor="text1" w:themeTint="BF"/>
-        </w:rPr>
-        <w:t>contract</w:t>
-      </w:r>
-      <w:r>
-        <w:rPr>
-          <w:color w:val="404040" w:themeColor="text1" w:themeTint="BF"/>
-        </w:rPr>
-        <w:t xml:space="preserve"> </w:t>
-      </w:r>
-      <w:r>
-        <w:rPr>
-          <w:color w:val="404040" w:themeColor="text1" w:themeTint="BF"/>
-        </w:rPr>
-        <w:t xml:space="preserve"> integrating</w:t>
-      </w:r>
-      <w:proofErr w:type="gramEnd"/>
-      <w:r>
-        <w:rPr>
-          <w:color w:val="404040" w:themeColor="text1" w:themeTint="BF"/>
-        </w:rPr>
-        <w:t xml:space="preserve"> various systems (CRM, POS, Inventory) via there public API’s into one simple tool utilizing an internal DBMS system accessible via a simple Vue.js site.</w:t>
-      </w:r>
-    </w:p>
-    <w:p>
-      <w:pPr>
-        <w:pStyle w:val="BodyText"/>
-        <w:spacing w:before="3"/>
-        <w:rPr>
-          <w:sz w:val="19"/>
-        </w:rPr>
-        <w:sectPr>
-          <w:type w:val="continuous"/>
-          <w:pgSz w:w="11900" w:h="16840"/>
-          <w:pgMar w:top="0" w:right="0" w:bottom="0" w:left="240" w:header="720" w:footer="720" w:gutter="0"/>
-          <w:cols w:num="2" w:space="720" w:equalWidth="0">
-            <w:col w:w="3018" w:space="2542"/>
-            <w:col w:w="6100"/>
-          </w:cols>
-        </w:sectPr>
-      </w:pPr>
-    </w:p>
-    <w:p>
-      <w:pPr>
-        <w:pStyle w:val="BodyText"/>
-        <w:spacing w:before="44"/>
-        <w:rPr>
-          <w:color w:val="404040" w:themeColor="text1" w:themeTint="BF"/>
-        </w:rPr>
-        <w:sectPr>
-          <w:type w:val="continuous"/>
-          <w:pgSz w:w="11900" w:h="16840"/>
-          <w:pgMar w:top="0" w:right="0" w:bottom="0" w:left="240" w:header="720" w:footer="720" w:gutter="0"/>
-          <w:cols w:space="2542"/>
-        </w:sectPr>
-      </w:pPr>
+          <w:i/>
+          <w:iCs/>
+          <w:color w:val="595959" w:themeColor="text1" w:themeTint="A6"/>
+        </w:rPr>
+        <w:t>Stack/Tech – Vue.js</w:t>
+      </w:r>
+      <w:r>
+        <w:rPr>
+          <w:i/>
+          <w:iCs/>
+          <w:color w:val="595959" w:themeColor="text1" w:themeTint="A6"/>
+        </w:rPr>
+        <w:t>, python, Flask</w:t>
+      </w:r>
+      <w:r>
+        <w:rPr>
+          <w:i/>
+          <w:iCs/>
+          <w:color w:val="595959" w:themeColor="text1" w:themeTint="A6"/>
+        </w:rPr>
+        <w:t xml:space="preserve">, </w:t>
+      </w:r>
+      <w:r>
+        <w:rPr>
+          <w:i/>
+          <w:iCs/>
+          <w:color w:val="595959" w:themeColor="text1" w:themeTint="A6"/>
+        </w:rPr>
+        <w:t>SQLAlchemy, PostgreSQ</w:t>
+      </w:r>
+      <w:r>
+        <w:rPr>
+          <w:i/>
+          <w:iCs/>
+          <w:color w:val="595959" w:themeColor="text1" w:themeTint="A6"/>
+        </w:rPr>
+        <w:t>L</w:t>
+      </w:r>
+      <w:r>
+        <w:rPr>
+          <w:i/>
+          <w:iCs/>
+          <w:color w:val="595959" w:themeColor="text1" w:themeTint="A6"/>
+        </w:rPr>
+        <w:t>, Linux (Debian), xero, reciptbank</w:t>
+      </w:r>
     </w:p>
     <w:p>
       <w:pPr>
@@ -4571,19 +4588,6 @@
       <w:pPr>
         <w:pStyle w:val="BodyText"/>
         <w:spacing w:before="3"/>
-      </w:pPr>
-      <w:r>
-        <w:br w:type="column"/>
-      </w:r>
-      <w:r>
-        <w:rPr>
-          <w:color w:val="A9B8CD"/>
-        </w:rPr>
-        <w:t>Mar 2018 – May 2019</w:t>
-      </w:r>
-    </w:p>
-    <w:p>
-      <w:pPr>
         <w:sectPr>
           <w:type w:val="continuous"/>
           <w:pgSz w:w="11900" w:h="16840"/>
@@ -4594,6 +4598,12 @@
           </w:cols>
         </w:sectPr>
       </w:pPr>
+      <w:r>
+        <w:rPr>
+          <w:color w:val="A9B8CD"/>
+        </w:rPr>
+        <w:t>Mar 2018 – May 2019</w:t>
+      </w:r>
     </w:p>
     <w:p>
       <w:pPr>
@@ -4601,21 +4611,221 @@
         <w:spacing w:before="53" w:line="205" w:lineRule="exact"/>
         <w:ind w:left="140"/>
         <w:rPr>
-          <w:color w:val="545E6C"/>
+          <w:color w:val="595959" w:themeColor="text1" w:themeTint="A6"/>
         </w:rPr>
       </w:pPr>
       <w:r>
         <w:rPr>
-          <w:color w:val="545E6C"/>
+          <w:color w:val="595959" w:themeColor="text1" w:themeTint="A6"/>
         </w:rPr>
         <w:t>Part of a small team maintaining Appen's language resource work tool, Ampersand.</w:t>
       </w:r>
       <w:r>
         <w:rPr>
-          <w:color w:val="545E6C"/>
+          <w:color w:val="595959" w:themeColor="text1" w:themeTint="A6"/>
         </w:rPr>
         <w:t xml:space="preserve"> Running the day-to-day tasks of the site (dev-ops and infrastructure management), feature creation and bug fixing.</w:t>
       </w:r>
+      <w:r>
+        <w:rPr>
+          <w:color w:val="595959" w:themeColor="text1" w:themeTint="A6"/>
+        </w:rPr>
+        <w:t xml:space="preserve"> </w:t>
+      </w:r>
+    </w:p>
+    <w:p>
+      <w:pPr>
+        <w:pStyle w:val="BodyText"/>
+        <w:spacing w:before="53" w:line="205" w:lineRule="exact"/>
+        <w:ind w:left="140"/>
+        <w:rPr>
+          <w:i/>
+          <w:iCs/>
+          <w:color w:val="595959" w:themeColor="text1" w:themeTint="A6"/>
+        </w:rPr>
+      </w:pPr>
+      <w:r>
+        <w:rPr>
+          <w:i/>
+          <w:iCs/>
+          <w:color w:val="595959" w:themeColor="text1" w:themeTint="A6"/>
+        </w:rPr>
+        <w:t xml:space="preserve">Stack/Tech – </w:t>
+      </w:r>
+      <w:r>
+        <w:rPr>
+          <w:i/>
+          <w:iCs/>
+          <w:color w:val="595959" w:themeColor="text1" w:themeTint="A6"/>
+        </w:rPr>
+        <w:t>p</w:t>
+      </w:r>
+      <w:r>
+        <w:rPr>
+          <w:i/>
+          <w:iCs/>
+          <w:color w:val="595959" w:themeColor="text1" w:themeTint="A6"/>
+        </w:rPr>
+        <w:t xml:space="preserve">ython, </w:t>
+      </w:r>
+      <w:r>
+        <w:rPr>
+          <w:i/>
+          <w:iCs/>
+          <w:color w:val="595959" w:themeColor="text1" w:themeTint="A6"/>
+        </w:rPr>
+        <w:t>f</w:t>
+      </w:r>
+      <w:r>
+        <w:rPr>
+          <w:i/>
+          <w:iCs/>
+          <w:color w:val="595959" w:themeColor="text1" w:themeTint="A6"/>
+        </w:rPr>
+        <w:t xml:space="preserve">lask, </w:t>
+      </w:r>
+      <w:r>
+        <w:rPr>
+          <w:i/>
+          <w:iCs/>
+          <w:color w:val="595959" w:themeColor="text1" w:themeTint="A6"/>
+        </w:rPr>
+        <w:t>SQLAlchemy</w:t>
+      </w:r>
+      <w:r>
+        <w:rPr>
+          <w:i/>
+          <w:iCs/>
+          <w:color w:val="595959" w:themeColor="text1" w:themeTint="A6"/>
+        </w:rPr>
+        <w:t xml:space="preserve">, </w:t>
+      </w:r>
+      <w:r>
+        <w:rPr>
+          <w:i/>
+          <w:iCs/>
+          <w:color w:val="595959" w:themeColor="text1" w:themeTint="A6"/>
+        </w:rPr>
+        <w:t>P</w:t>
+      </w:r>
+      <w:r>
+        <w:rPr>
+          <w:i/>
+          <w:iCs/>
+          <w:color w:val="595959" w:themeColor="text1" w:themeTint="A6"/>
+        </w:rPr>
+        <w:t>ostgreSQL</w:t>
+      </w:r>
+      <w:r>
+        <w:rPr>
+          <w:i/>
+          <w:iCs/>
+          <w:color w:val="595959" w:themeColor="text1" w:themeTint="A6"/>
+        </w:rPr>
+        <w:t xml:space="preserve"> (AWS AZURE cloud), Elasticbeanstalk, Travis, Linux</w:t>
+      </w:r>
+      <w:r>
+        <w:rPr>
+          <w:i/>
+          <w:iCs/>
+          <w:color w:val="595959" w:themeColor="text1" w:themeTint="A6"/>
+        </w:rPr>
+        <w:t xml:space="preserve"> (Debian)</w:t>
+      </w:r>
+      <w:r>
+        <w:rPr>
+          <w:i/>
+          <w:iCs/>
+          <w:color w:val="595959" w:themeColor="text1" w:themeTint="A6"/>
+        </w:rPr>
+        <w:t>, AngularJS, yarn, webpack, selenium, docker-compose</w:t>
+      </w:r>
+      <w:r>
+        <w:rPr>
+          <w:i/>
+          <w:iCs/>
+          <w:color w:val="595959" w:themeColor="text1" w:themeTint="A6"/>
+        </w:rPr>
+        <w:t>, AWS</w:t>
+      </w:r>
+      <w:r>
+        <w:rPr>
+          <w:i/>
+          <w:iCs/>
+          <w:color w:val="595959" w:themeColor="text1" w:themeTint="A6"/>
+        </w:rPr>
+        <w:t>, JIRA, pivotal, Confluence</w:t>
+      </w:r>
+      <w:r>
+        <w:rPr>
+          <w:i/>
+          <w:iCs/>
+          <w:color w:val="595959" w:themeColor="text1" w:themeTint="A6"/>
+        </w:rPr>
+        <w:t xml:space="preserve">, </w:t>
+      </w:r>
+      <w:proofErr w:type="spellStart"/>
+      <w:r>
+        <w:rPr>
+          <w:i/>
+          <w:iCs/>
+          <w:color w:val="595959" w:themeColor="text1" w:themeTint="A6"/>
+        </w:rPr>
+        <w:t>Cloudwatch</w:t>
+      </w:r>
+      <w:proofErr w:type="spellEnd"/>
+      <w:r>
+        <w:rPr>
+          <w:i/>
+          <w:iCs/>
+          <w:color w:val="595959" w:themeColor="text1" w:themeTint="A6"/>
+        </w:rPr>
+        <w:t xml:space="preserve">, SNS, celery, EC2, S3, </w:t>
+      </w:r>
+      <w:proofErr w:type="spellStart"/>
+      <w:r>
+        <w:rPr>
+          <w:i/>
+          <w:iCs/>
+          <w:color w:val="595959" w:themeColor="text1" w:themeTint="A6"/>
+        </w:rPr>
+        <w:t>redis</w:t>
+      </w:r>
+      <w:proofErr w:type="spellEnd"/>
+      <w:r>
+        <w:rPr>
+          <w:i/>
+          <w:iCs/>
+          <w:color w:val="595959" w:themeColor="text1" w:themeTint="A6"/>
+        </w:rPr>
+        <w:t>, apache</w:t>
+      </w:r>
+      <w:r>
+        <w:rPr>
+          <w:i/>
+          <w:iCs/>
+          <w:color w:val="595959" w:themeColor="text1" w:themeTint="A6"/>
+        </w:rPr>
+        <w:t>, git, git-</w:t>
+      </w:r>
+      <w:r>
+        <w:rPr>
+          <w:i/>
+          <w:iCs/>
+          <w:color w:val="595959" w:themeColor="text1" w:themeTint="A6"/>
+        </w:rPr>
+        <w:t>flow</w:t>
+      </w:r>
+      <w:r>
+        <w:rPr>
+          <w:i/>
+          <w:iCs/>
+          <w:color w:val="595959" w:themeColor="text1" w:themeTint="A6"/>
+        </w:rPr>
+        <w:t>, lamda</w:t>
+      </w:r>
+      <w:bookmarkStart w:id="0" w:name="_GoBack"/>
+      <w:bookmarkEnd w:id="0"/>
     </w:p>
     <w:p>
       <w:pPr>
@@ -4630,26 +4840,27 @@
         <w:spacing w:line="268" w:lineRule="exact"/>
         <w:ind w:hanging="154"/>
         <w:rPr>
+          <w:color w:val="595959" w:themeColor="text1" w:themeTint="A6"/>
           <w:sz w:val="18"/>
         </w:rPr>
       </w:pPr>
       <w:r>
         <w:rPr>
-          <w:color w:val="545E6C"/>
+          <w:color w:val="595959" w:themeColor="text1" w:themeTint="A6"/>
           <w:sz w:val="18"/>
         </w:rPr>
         <w:t>Helped move from</w:t>
       </w:r>
       <w:r>
         <w:rPr>
-          <w:color w:val="545E6C"/>
+          <w:color w:val="595959" w:themeColor="text1" w:themeTint="A6"/>
           <w:sz w:val="18"/>
         </w:rPr>
         <w:t xml:space="preserve"> our old system to Ampersand beginning</w:t>
       </w:r>
       <w:r>
         <w:rPr>
-          <w:color w:val="545E6C"/>
+          <w:color w:val="595959" w:themeColor="text1" w:themeTint="A6"/>
           <w:spacing w:val="-14"/>
           <w:sz w:val="18"/>
         </w:rPr>
@@ -4657,7 +4868,7 @@
       </w:r>
       <w:r>
         <w:rPr>
-          <w:color w:val="545E6C"/>
+          <w:color w:val="595959" w:themeColor="text1" w:themeTint="A6"/>
           <w:sz w:val="18"/>
         </w:rPr>
         <w:t>2018</w:t>
@@ -4676,61 +4887,30 @@
         <w:spacing w:line="269" w:lineRule="exact"/>
         <w:ind w:hanging="154"/>
         <w:rPr>
+          <w:color w:val="595959" w:themeColor="text1" w:themeTint="A6"/>
           <w:sz w:val="18"/>
         </w:rPr>
       </w:pPr>
       <w:r>
         <w:rPr>
-          <w:color w:val="545E6C"/>
+          <w:color w:val="595959" w:themeColor="text1" w:themeTint="A6"/>
           <w:sz w:val="18"/>
         </w:rPr>
-        <w:t>Managed our AWS cloud Infrastructure (</w:t>
-      </w:r>
-      <w:proofErr w:type="spellStart"/>
-      <w:r>
-        <w:rPr>
-          <w:color w:val="545E6C"/>
+        <w:t>Managed our AWS cloud Infrastructure</w:t>
+      </w:r>
+      <w:r>
+        <w:rPr>
+          <w:color w:val="595959" w:themeColor="text1" w:themeTint="A6"/>
           <w:sz w:val="18"/>
         </w:rPr>
-        <w:t>elasticbeanstalk</w:t>
-      </w:r>
-      <w:proofErr w:type="spellEnd"/>
-      <w:r>
-        <w:rPr>
-          <w:color w:val="545E6C"/>
+        <w:t xml:space="preserve"> </w:t>
+      </w:r>
+      <w:r>
+        <w:rPr>
+          <w:color w:val="595959" w:themeColor="text1" w:themeTint="A6"/>
           <w:sz w:val="18"/>
         </w:rPr>
-        <w:t xml:space="preserve">) </w:t>
-      </w:r>
-      <w:r>
-        <w:rPr>
-          <w:color w:val="545E6C"/>
-          <w:sz w:val="18"/>
-        </w:rPr>
-        <w:t xml:space="preserve">and CI deployments </w:t>
-      </w:r>
-      <w:r>
-        <w:rPr>
-          <w:color w:val="545E6C"/>
-          <w:sz w:val="18"/>
-        </w:rPr>
-        <w:t>(</w:t>
-      </w:r>
-      <w:proofErr w:type="spellStart"/>
-      <w:r>
-        <w:rPr>
-          <w:color w:val="545E6C"/>
-          <w:sz w:val="18"/>
-        </w:rPr>
-        <w:t>travis</w:t>
-      </w:r>
-      <w:proofErr w:type="spellEnd"/>
-      <w:r>
-        <w:rPr>
-          <w:color w:val="545E6C"/>
-          <w:sz w:val="18"/>
-        </w:rPr>
-        <w:t>/ansible)</w:t>
+        <w:t>and CI deployments</w:t>
       </w:r>
     </w:p>
     <w:p>
@@ -4746,15 +4926,16 @@
         <w:spacing w:line="269" w:lineRule="exact"/>
         <w:ind w:hanging="154"/>
         <w:rPr>
+          <w:color w:val="595959" w:themeColor="text1" w:themeTint="A6"/>
           <w:sz w:val="18"/>
         </w:rPr>
       </w:pPr>
       <w:r>
         <w:rPr>
-          <w:color w:val="545E6C"/>
+          <w:color w:val="595959" w:themeColor="text1" w:themeTint="A6"/>
           <w:sz w:val="18"/>
         </w:rPr>
-        <w:t>Managed tickets and bugs associated with the platform (JIRA)</w:t>
+        <w:t>Managed tickets and bugs associated with the platform</w:t>
       </w:r>
     </w:p>
     <w:p>
@@ -4770,15 +4951,16 @@
         <w:spacing w:line="269" w:lineRule="exact"/>
         <w:ind w:hanging="154"/>
         <w:rPr>
+          <w:color w:val="595959" w:themeColor="text1" w:themeTint="A6"/>
           <w:sz w:val="18"/>
         </w:rPr>
       </w:pPr>
       <w:r>
         <w:rPr>
-          <w:color w:val="545E6C"/>
+          <w:color w:val="595959" w:themeColor="text1" w:themeTint="A6"/>
           <w:sz w:val="18"/>
         </w:rPr>
-        <w:t>Developed features within a two-week sprint cycle</w:t>
+        <w:t>Implemented a large-scale data automated onboarding/deletion system (2tb of data per week)</w:t>
       </w:r>
     </w:p>
     <w:p>
@@ -4794,53 +4976,16 @@
         <w:spacing w:line="269" w:lineRule="exact"/>
         <w:ind w:hanging="154"/>
         <w:rPr>
+          <w:color w:val="595959" w:themeColor="text1" w:themeTint="A6"/>
           <w:sz w:val="18"/>
         </w:rPr>
       </w:pPr>
       <w:r>
         <w:rPr>
-          <w:color w:val="545E6C"/>
+          <w:color w:val="595959" w:themeColor="text1" w:themeTint="A6"/>
           <w:sz w:val="18"/>
         </w:rPr>
-        <w:t>Communicated and worked with product owners throughout the development cycle</w:t>
-      </w:r>
-    </w:p>
-    <w:p>
-      <w:pPr>
-        <w:pStyle w:val="ListParagraph"/>
-        <w:numPr>
-          <w:ilvl w:val="0"/>
-          <w:numId w:val="1"/>
-        </w:numPr>
-        <w:tabs>
-          <w:tab w:val="left" w:pos="495"/>
-        </w:tabs>
-        <w:ind w:hanging="154"/>
-        <w:rPr>
-          <w:sz w:val="18"/>
-        </w:rPr>
-      </w:pPr>
-      <w:r>
-        <w:rPr>
-          <w:color w:val="545E6C"/>
-          <w:sz w:val="18"/>
-        </w:rPr>
-        <w:t>Helped increased testing code coverage too</w:t>
-      </w:r>
-      <w:r>
-        <w:rPr>
-          <w:color w:val="545E6C"/>
-          <w:spacing w:val="-1"/>
-          <w:sz w:val="18"/>
-        </w:rPr>
-        <w:t xml:space="preserve"> </w:t>
-      </w:r>
-      <w:r>
-        <w:rPr>
-          <w:color w:val="545E6C"/>
-          <w:sz w:val="18"/>
-        </w:rPr>
-        <w:t>85%</w:t>
+        <w:t>Developed features within a two-week sprint cycle</w:t>
       </w:r>
     </w:p>
     <w:p>
@@ -4856,30 +5001,55 @@
         <w:spacing w:line="269" w:lineRule="exact"/>
         <w:ind w:hanging="154"/>
         <w:rPr>
+          <w:color w:val="595959" w:themeColor="text1" w:themeTint="A6"/>
           <w:sz w:val="18"/>
         </w:rPr>
       </w:pPr>
       <w:r>
         <w:rPr>
-          <w:color w:val="545E6C"/>
+          <w:color w:val="595959" w:themeColor="text1" w:themeTint="A6"/>
           <w:sz w:val="18"/>
         </w:rPr>
-        <w:t>Implemented our lexicon tool into Ampersand feature</w:t>
-      </w:r>
-      <w:r>
-        <w:rPr>
-          <w:color w:val="545E6C"/>
-          <w:spacing w:val="-12"/>
+        <w:t>Communicated and worked with product owners throughout the development cycle</w:t>
+      </w:r>
+    </w:p>
+    <w:p>
+      <w:pPr>
+        <w:pStyle w:val="ListParagraph"/>
+        <w:numPr>
+          <w:ilvl w:val="0"/>
+          <w:numId w:val="1"/>
+        </w:numPr>
+        <w:tabs>
+          <w:tab w:val="left" w:pos="495"/>
+        </w:tabs>
+        <w:ind w:hanging="154"/>
+        <w:rPr>
+          <w:color w:val="595959" w:themeColor="text1" w:themeTint="A6"/>
           <w:sz w:val="18"/>
         </w:rPr>
+      </w:pPr>
+      <w:r>
+        <w:rPr>
+          <w:color w:val="595959" w:themeColor="text1" w:themeTint="A6"/>
+          <w:sz w:val="18"/>
+        </w:rPr>
+        <w:t>Helped increased testing code coverage too</w:t>
+      </w:r>
+      <w:r>
+        <w:rPr>
+          <w:color w:val="595959" w:themeColor="text1" w:themeTint="A6"/>
+          <w:spacing w:val="-1"/>
+          <w:sz w:val="18"/>
+        </w:rPr>
         <w:t xml:space="preserve"> </w:t>
       </w:r>
       <w:r>
         <w:rPr>
-          <w:color w:val="545E6C"/>
+          <w:color w:val="595959" w:themeColor="text1" w:themeTint="A6"/>
           <w:sz w:val="18"/>
         </w:rPr>
-        <w:t>set</w:t>
+        <w:t>85%</w:t>
       </w:r>
     </w:p>
     <w:p>
@@ -4895,12 +5065,53 @@
         <w:spacing w:line="269" w:lineRule="exact"/>
         <w:ind w:hanging="154"/>
         <w:rPr>
+          <w:color w:val="595959" w:themeColor="text1" w:themeTint="A6"/>
           <w:sz w:val="18"/>
         </w:rPr>
       </w:pPr>
       <w:r>
         <w:rPr>
-          <w:color w:val="545E6C"/>
+          <w:color w:val="595959" w:themeColor="text1" w:themeTint="A6"/>
+          <w:sz w:val="18"/>
+        </w:rPr>
+        <w:t>Implemented our lexicon tool into Ampersand feature</w:t>
+      </w:r>
+      <w:r>
+        <w:rPr>
+          <w:color w:val="595959" w:themeColor="text1" w:themeTint="A6"/>
+          <w:spacing w:val="-12"/>
+          <w:sz w:val="18"/>
+        </w:rPr>
+        <w:t xml:space="preserve"> </w:t>
+      </w:r>
+      <w:r>
+        <w:rPr>
+          <w:color w:val="595959" w:themeColor="text1" w:themeTint="A6"/>
+          <w:sz w:val="18"/>
+        </w:rPr>
+        <w:t>set</w:t>
+      </w:r>
+    </w:p>
+    <w:p>
+      <w:pPr>
+        <w:pStyle w:val="ListParagraph"/>
+        <w:numPr>
+          <w:ilvl w:val="0"/>
+          <w:numId w:val="1"/>
+        </w:numPr>
+        <w:tabs>
+          <w:tab w:val="left" w:pos="495"/>
+        </w:tabs>
+        <w:spacing w:line="269" w:lineRule="exact"/>
+        <w:ind w:hanging="154"/>
+        <w:rPr>
+          <w:color w:val="595959" w:themeColor="text1" w:themeTint="A6"/>
+          <w:sz w:val="18"/>
+        </w:rPr>
+      </w:pPr>
+      <w:r>
+        <w:rPr>
+          <w:color w:val="595959" w:themeColor="text1" w:themeTint="A6"/>
           <w:sz w:val="18"/>
         </w:rPr>
         <w:t xml:space="preserve">Implemented the video transcription module used inside the tool allowing users to annotate video recordings. </w:t>
@@ -4910,6 +5121,7 @@
       <w:pPr>
         <w:pStyle w:val="BodyText"/>
         <w:rPr>
+          <w:color w:val="404040" w:themeColor="text1" w:themeTint="BF"/>
           <w:sz w:val="20"/>
         </w:rPr>
       </w:pPr>
@@ -4954,19 +5166,6 @@
         <w:pStyle w:val="BodyText"/>
         <w:spacing w:before="81"/>
         <w:ind w:left="140"/>
-      </w:pPr>
-      <w:r>
-        <w:br w:type="column"/>
-      </w:r>
-      <w:r>
-        <w:rPr>
-          <w:color w:val="A9B8CD"/>
-        </w:rPr>
-        <w:t>Apr 2015 - Mar 2018</w:t>
-      </w:r>
-    </w:p>
-    <w:p>
-      <w:pPr>
         <w:sectPr>
           <w:type w:val="continuous"/>
           <w:pgSz w:w="11900" w:h="16840"/>
@@ -4977,6 +5176,12 @@
           </w:cols>
         </w:sectPr>
       </w:pPr>
+      <w:r>
+        <w:rPr>
+          <w:color w:val="A9B8CD"/>
+        </w:rPr>
+        <w:t>Apr 2015 - Mar 2018</w:t>
+      </w:r>
     </w:p>
     <w:p>
       <w:pPr>
@@ -4991,21 +5196,103 @@
         <w:rPr>
           <w:color w:val="545E6C"/>
         </w:rPr>
-        <w:t xml:space="preserve">Creating custom solutions for various projects to meet client and business needs. Working with </w:t>
+        <w:t>Creating custom solutions for various projects to meet client and business needs.</w:t>
+      </w:r>
+    </w:p>
+    <w:p>
+      <w:pPr>
+        <w:pStyle w:val="BodyText"/>
+        <w:spacing w:before="53" w:line="205" w:lineRule="exact"/>
+        <w:ind w:left="140"/>
+        <w:rPr>
+          <w:i/>
+          <w:iCs/>
+          <w:color w:val="595959" w:themeColor="text1" w:themeTint="A6"/>
+        </w:rPr>
+      </w:pPr>
+      <w:r>
+        <w:rPr>
+          <w:i/>
+          <w:iCs/>
+          <w:color w:val="595959" w:themeColor="text1" w:themeTint="A6"/>
+        </w:rPr>
+        <w:t xml:space="preserve">Stack/Tech – </w:t>
+      </w:r>
+      <w:r>
+        <w:rPr>
+          <w:i/>
+          <w:iCs/>
+          <w:color w:val="595959" w:themeColor="text1" w:themeTint="A6"/>
+        </w:rPr>
+        <w:t>Python, Flask, SQLAlchemy, Linux</w:t>
+      </w:r>
+      <w:r>
+        <w:rPr>
+          <w:i/>
+          <w:iCs/>
+          <w:color w:val="595959" w:themeColor="text1" w:themeTint="A6"/>
+        </w:rPr>
+        <w:t xml:space="preserve"> (Debian</w:t>
+      </w:r>
+      <w:r>
+        <w:rPr>
+          <w:i/>
+          <w:iCs/>
+          <w:color w:val="595959" w:themeColor="text1" w:themeTint="A6"/>
+        </w:rPr>
+        <w:t>), react, Vue.js, scrapy, SciPy, pandas, selenium, bash, vim, requests</w:t>
+      </w:r>
+      <w:r>
+        <w:rPr>
+          <w:i/>
+          <w:iCs/>
+          <w:color w:val="595959" w:themeColor="text1" w:themeTint="A6"/>
+        </w:rPr>
+        <w:t>, JIRA, Confluence</w:t>
+      </w:r>
+      <w:r>
+        <w:rPr>
+          <w:i/>
+          <w:iCs/>
+          <w:color w:val="595959" w:themeColor="text1" w:themeTint="A6"/>
+        </w:rPr>
+        <w:t xml:space="preserve">, sed, </w:t>
       </w:r>
       <w:proofErr w:type="spellStart"/>
       <w:r>
         <w:rPr>
-          <w:color w:val="545E6C"/>
-        </w:rPr>
-        <w:t>linux</w:t>
+          <w:i/>
+          <w:iCs/>
+          <w:color w:val="595959" w:themeColor="text1" w:themeTint="A6"/>
+        </w:rPr>
+        <w:t>awk</w:t>
       </w:r>
       <w:proofErr w:type="spellEnd"/>
       <w:r>
         <w:rPr>
-          <w:color w:val="545E6C"/>
-        </w:rPr>
-        <w:t>, python, bash and various other technologies and equipment</w:t>
+          <w:i/>
+          <w:iCs/>
+          <w:color w:val="595959" w:themeColor="text1" w:themeTint="A6"/>
+        </w:rPr>
+        <w:t xml:space="preserve">, GNU </w:t>
+      </w:r>
+      <w:proofErr w:type="spellStart"/>
+      <w:r>
+        <w:rPr>
+          <w:i/>
+          <w:iCs/>
+          <w:color w:val="595959" w:themeColor="text1" w:themeTint="A6"/>
+        </w:rPr>
+        <w:t>utils</w:t>
+      </w:r>
+      <w:proofErr w:type="spellEnd"/>
+      <w:r>
+        <w:rPr>
+          <w:i/>
+          <w:iCs/>
+          <w:color w:val="595959" w:themeColor="text1" w:themeTint="A6"/>
+        </w:rPr>
+        <w:t>, apache</w:t>
       </w:r>
     </w:p>
     <w:p>
@@ -5089,33 +5376,8 @@
           <w:color w:val="545E6C"/>
           <w:sz w:val="18"/>
         </w:rPr>
-        <w:t xml:space="preserve"> projects – utilizing python, </w:t>
-      </w:r>
-      <w:proofErr w:type="spellStart"/>
-      <w:r>
-        <w:rPr>
-          <w:color w:val="545E6C"/>
-          <w:sz w:val="18"/>
-        </w:rPr>
-        <w:t>javascript</w:t>
-      </w:r>
-      <w:proofErr w:type="spellEnd"/>
-      <w:r>
-        <w:rPr>
-          <w:color w:val="545E6C"/>
-          <w:sz w:val="18"/>
-        </w:rPr>
-        <w:t xml:space="preserve"> and bash/</w:t>
-      </w:r>
-      <w:proofErr w:type="spellStart"/>
-      <w:r>
-        <w:rPr>
-          <w:color w:val="545E6C"/>
-          <w:sz w:val="18"/>
-        </w:rPr>
-        <w:t>perl</w:t>
-      </w:r>
-      <w:proofErr w:type="spellEnd"/>
+        <w:t xml:space="preserve"> projects </w:t>
+      </w:r>
     </w:p>
     <w:p>
       <w:pPr>
@@ -5138,7 +5400,7 @@
           <w:color w:val="545E6C"/>
           <w:sz w:val="18"/>
         </w:rPr>
-        <w:t>Linux server work to deploy and manage the various scripts/web application</w:t>
+        <w:t>Various ETL integration’s</w:t>
       </w:r>
     </w:p>
     <w:p>
@@ -5162,7 +5424,7 @@
           <w:color w:val="545E6C"/>
           <w:sz w:val="18"/>
         </w:rPr>
-        <w:t>Maintaining data flow in and out of our various tools as the projects desired</w:t>
+        <w:t>Linux server work to deploy and manage the various scripts/web application</w:t>
       </w:r>
     </w:p>
     <w:p>
@@ -5186,17 +5448,8 @@
           <w:color w:val="545E6C"/>
           <w:sz w:val="18"/>
         </w:rPr>
-        <w:t xml:space="preserve">Automation of tasks for project management and </w:t>
-      </w:r>
-      <w:proofErr w:type="spellStart"/>
-      <w:r>
-        <w:rPr>
-          <w:color w:val="545E6C"/>
-          <w:sz w:val="18"/>
-        </w:rPr>
-        <w:t>orginisation</w:t>
-      </w:r>
-      <w:proofErr w:type="spellEnd"/>
+        <w:t>Maintaining data flow in and out of our various tools as the projects desired</w:t>
+      </w:r>
     </w:p>
     <w:p>
       <w:pPr>
@@ -5219,7 +5472,14 @@
           <w:color w:val="545E6C"/>
           <w:sz w:val="18"/>
         </w:rPr>
-        <w:t>Worked closely with project managers to load and package data for clients</w:t>
+        <w:t xml:space="preserve">Automation of tasks for project management and </w:t>
+      </w:r>
+      <w:r>
+        <w:rPr>
+          <w:color w:val="545E6C"/>
+          <w:sz w:val="18"/>
+        </w:rPr>
+        <w:t>organisation</w:t>
       </w:r>
     </w:p>
     <w:p>
@@ -5243,39 +5503,31 @@
           <w:color w:val="545E6C"/>
           <w:sz w:val="18"/>
         </w:rPr>
-        <w:t xml:space="preserve">Data Science (reporting, language analysis) utilizing various python modules (pandas, </w:t>
-      </w:r>
-      <w:proofErr w:type="spellStart"/>
+        <w:t>Worked closely with project managers to load and package data for clients</w:t>
+      </w:r>
+    </w:p>
+    <w:p>
+      <w:pPr>
+        <w:pStyle w:val="ListParagraph"/>
+        <w:numPr>
+          <w:ilvl w:val="0"/>
+          <w:numId w:val="1"/>
+        </w:numPr>
+        <w:tabs>
+          <w:tab w:val="left" w:pos="523"/>
+        </w:tabs>
+        <w:spacing w:line="266" w:lineRule="exact"/>
+        <w:ind w:left="522"/>
+        <w:rPr>
+          <w:sz w:val="18"/>
+        </w:rPr>
+      </w:pPr>
       <w:r>
         <w:rPr>
           <w:color w:val="545E6C"/>
           <w:sz w:val="18"/>
         </w:rPr>
-        <w:t>scipy</w:t>
-      </w:r>
-      <w:proofErr w:type="spellEnd"/>
-      <w:r>
-        <w:rPr>
-          <w:color w:val="545E6C"/>
-          <w:sz w:val="18"/>
-        </w:rPr>
-        <w:t xml:space="preserve">, </w:t>
-      </w:r>
-      <w:proofErr w:type="spellStart"/>
-      <w:r>
-        <w:rPr>
-          <w:color w:val="545E6C"/>
-          <w:sz w:val="18"/>
-        </w:rPr>
-        <w:t>numpy</w:t>
-      </w:r>
-      <w:proofErr w:type="spellEnd"/>
-      <w:r>
-        <w:rPr>
-          <w:color w:val="545E6C"/>
-          <w:sz w:val="18"/>
-        </w:rPr>
-        <w:t>)</w:t>
+        <w:t>Various data science analysis’s</w:t>
       </w:r>
     </w:p>
     <w:p>
@@ -5339,39 +5591,19 @@
         </w:rPr>
         <w:t xml:space="preserve">Created </w:t>
       </w:r>
-      <w:proofErr w:type="spellStart"/>
-      <w:proofErr w:type="gramStart"/>
       <w:r>
         <w:rPr>
           <w:color w:val="545E6C"/>
           <w:sz w:val="18"/>
         </w:rPr>
-        <w:t>a</w:t>
-      </w:r>
-      <w:proofErr w:type="spellEnd"/>
-      <w:proofErr w:type="gramEnd"/>
+        <w:t>an</w:t>
+      </w:r>
       <w:r>
         <w:rPr>
           <w:color w:val="545E6C"/>
           <w:sz w:val="18"/>
         </w:rPr>
-        <w:t xml:space="preserve"> automated backup system </w:t>
-      </w:r>
-      <w:proofErr w:type="spellStart"/>
-      <w:r>
-        <w:rPr>
-          <w:color w:val="545E6C"/>
-          <w:sz w:val="18"/>
-        </w:rPr>
-        <w:t>utilising</w:t>
-      </w:r>
-      <w:proofErr w:type="spellEnd"/>
-      <w:r>
-        <w:rPr>
-          <w:color w:val="545E6C"/>
-          <w:sz w:val="18"/>
-        </w:rPr>
-        <w:t xml:space="preserve"> AWS's Glacier storage</w:t>
+        <w:t xml:space="preserve"> automated backup system utilising AWS's Glacier storage</w:t>
       </w:r>
       <w:r>
         <w:rPr>
@@ -5458,29 +5690,31 @@
           <w:color w:val="3F4650"/>
         </w:rPr>
       </w:pPr>
+      <w:r>
+        <w:rPr>
+          <w:color w:val="3F4650"/>
+        </w:rPr>
+        <w:t>Founder and Operator</w:t>
+      </w:r>
     </w:p>
     <w:p>
       <w:pPr>
-        <w:pStyle w:val="Heading2"/>
-        <w:rPr>
-          <w:color w:val="3F4650"/>
-        </w:rPr>
+        <w:pStyle w:val="BodyText"/>
+        <w:spacing w:before="25"/>
+        <w:ind w:left="140"/>
       </w:pPr>
+      <w:r>
+        <w:rPr>
+          <w:color w:val="A9B8CD"/>
+        </w:rPr>
+        <w:t>9 Bit Byte</w:t>
+      </w:r>
     </w:p>
     <w:p>
       <w:pPr>
-        <w:pStyle w:val="Heading2"/>
-        <w:rPr>
-          <w:color w:val="3F4650"/>
-        </w:rPr>
-      </w:pPr>
-    </w:p>
-    <w:p>
-      <w:pPr>
-        <w:pStyle w:val="Heading2"/>
-        <w:rPr>
-          <w:color w:val="3F4650"/>
-        </w:rPr>
+        <w:pStyle w:val="BodyText"/>
+        <w:spacing w:before="121"/>
+        <w:ind w:left="140"/>
       </w:pPr>
       <w:r>
         <w:rPr>
@@ -5488,17 +5722,16 @@
           <w:noProof/>
           <w:color w:val="000000"/>
         </w:rPr>
-        <w:lastRenderedPageBreak/>
         <mc:AlternateContent>
           <mc:Choice Requires="wpg">
             <w:drawing>
-              <wp:anchor distT="0" distB="0" distL="114300" distR="114300" simplePos="0" relativeHeight="251676160" behindDoc="0" locked="0" layoutInCell="1" allowOverlap="1" wp14:anchorId="1A02AB0E" wp14:editId="04B2ED0E">
+              <wp:anchor distT="0" distB="0" distL="114300" distR="114300" simplePos="0" relativeHeight="251676160" behindDoc="0" locked="0" layoutInCell="1" allowOverlap="1" wp14:anchorId="1A02AB0E" wp14:editId="3B4A3DB7">
                 <wp:simplePos x="0" y="0"/>
                 <wp:positionH relativeFrom="page">
-                  <wp:posOffset>5035172</wp:posOffset>
+                  <wp:posOffset>5034915</wp:posOffset>
                 </wp:positionH>
                 <wp:positionV relativeFrom="page">
-                  <wp:posOffset>-13544</wp:posOffset>
+                  <wp:posOffset>-94797</wp:posOffset>
                 </wp:positionV>
                 <wp:extent cx="3123565" cy="10744200"/>
                 <wp:effectExtent l="0" t="0" r="0" b="0"/>
@@ -7045,17 +7278,8 @@
                                   <w:color w:val="FFFFFF"/>
                                   <w:sz w:val="24"/>
                                 </w:rPr>
-                                <w:t>linkedin.com/in/</w:t>
+                                <w:t>linkedin.com/in/thomascrha</w:t>
                               </w:r>
-                              <w:proofErr w:type="spellStart"/>
-                              <w:r>
-                                <w:rPr>
-                                  <w:color w:val="FFFFFF"/>
-                                  <w:sz w:val="24"/>
-                                </w:rPr>
-                                <w:t>thomascrha</w:t>
-                              </w:r>
-                              <w:proofErr w:type="spellEnd"/>
                             </w:p>
                           </w:txbxContent>
                         </wps:txbx>
@@ -7299,17 +7523,8 @@
                                   <w:color w:val="FFFFFF"/>
                                   <w:sz w:val="24"/>
                                 </w:rPr>
-                                <w:t>github.com/</w:t>
+                                <w:t>github.com/thomascrha</w:t>
                               </w:r>
-                              <w:proofErr w:type="spellStart"/>
-                              <w:r>
-                                <w:rPr>
-                                  <w:color w:val="FFFFFF"/>
-                                  <w:sz w:val="24"/>
-                                </w:rPr>
-                                <w:t>thomascrha</w:t>
-                              </w:r>
-                              <w:proofErr w:type="spellEnd"/>
                             </w:p>
                           </w:txbxContent>
                         </wps:txbx>
@@ -8043,17 +8258,8 @@
                                   <w:color w:val="FFFFFF"/>
                                   <w:sz w:val="40"/>
                                 </w:rPr>
-                                <w:t xml:space="preserve">Thomas </w:t>
+                                <w:t>Thomas Crha</w:t>
                               </w:r>
-                              <w:proofErr w:type="spellStart"/>
-                              <w:r>
-                                <w:rPr>
-                                  <w:color w:val="FFFFFF"/>
-                                  <w:sz w:val="40"/>
-                                </w:rPr>
-                                <w:t>Crha</w:t>
-                              </w:r>
-                              <w:proofErr w:type="spellEnd"/>
                             </w:p>
                           </w:txbxContent>
                         </wps:txbx>
@@ -8159,7 +8365,7 @@
           </mc:Choice>
           <mc:Fallback>
             <w:pict>
-              <v:group w14:anchorId="1A02AB0E" id="Group 25" o:spid="_x0000_s1073" style="position:absolute;left:0;text-align:left;margin-left:396.45pt;margin-top:-1.05pt;width:245.95pt;height:846pt;z-index:251676160;mso-position-horizontal-relative:page;mso-position-vertical-relative:page;mso-width-relative:margin;mso-height-relative:margin" coordsize="31240,107442" o:gfxdata="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">
+              <v:group w14:anchorId="1A02AB0E" id="Group 25" o:spid="_x0000_s1073" style="position:absolute;left:0;text-align:left;margin-left:396.45pt;margin-top:-7.45pt;width:245.95pt;height:846pt;z-index:251676160;mso-position-horizontal-relative:page;mso-position-vertical-relative:page;mso-width-relative:margin;mso-height-relative:margin" coordsize="31240,107442" o:gfxdata="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">
                 <v:shape id="Shape 2100" o:spid="_x0000_s1074" style="position:absolute;top:508;width:25400;height:106934;visibility:visible;mso-wrap-style:square;v-text-anchor:top" coordsize="2540000,10693400" o:gfxdata="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" path="m,l2540000,r,10693400l,10693400,,e" fillcolor="#0084a0" stroked="f" strokeweight="0">
                   <v:stroke miterlimit="83231f" joinstyle="miter"/>
                   <v:path arrowok="t" textboxrect="0,0,2540000,10693400"/>
@@ -8494,17 +8700,8 @@
                             <w:color w:val="FFFFFF"/>
                             <w:sz w:val="24"/>
                           </w:rPr>
-                          <w:t>linkedin.com/in/</w:t>
+                          <w:t>linkedin.com/in/thomascrha</w:t>
                         </w:r>
-                        <w:proofErr w:type="spellStart"/>
-                        <w:r>
-                          <w:rPr>
-                            <w:color w:val="FFFFFF"/>
-                            <w:sz w:val="24"/>
-                          </w:rPr>
-                          <w:t>thomascrha</w:t>
-                        </w:r>
-                        <w:proofErr w:type="spellEnd"/>
                       </w:p>
                     </w:txbxContent>
                   </v:textbox>
@@ -8533,17 +8730,8 @@
                             <w:color w:val="FFFFFF"/>
                             <w:sz w:val="24"/>
                           </w:rPr>
-                          <w:t>github.com/</w:t>
+                          <w:t>github.com/thomascrha</w:t>
                         </w:r>
-                        <w:proofErr w:type="spellStart"/>
-                        <w:r>
-                          <w:rPr>
-                            <w:color w:val="FFFFFF"/>
-                            <w:sz w:val="24"/>
-                          </w:rPr>
-                          <w:t>thomascrha</w:t>
-                        </w:r>
-                        <w:proofErr w:type="spellEnd"/>
                       </w:p>
                     </w:txbxContent>
                   </v:textbox>
@@ -8615,17 +8803,8 @@
                             <w:color w:val="FFFFFF"/>
                             <w:sz w:val="40"/>
                           </w:rPr>
-                          <w:t xml:space="preserve">Thomas </w:t>
+                          <w:t>Thomas Crha</w:t>
                         </w:r>
-                        <w:proofErr w:type="spellStart"/>
-                        <w:r>
-                          <w:rPr>
-                            <w:color w:val="FFFFFF"/>
-                            <w:sz w:val="40"/>
-                          </w:rPr>
-                          <w:t>Crha</w:t>
-                        </w:r>
-                        <w:proofErr w:type="spellEnd"/>
                       </w:p>
                     </w:txbxContent>
                   </v:textbox>
@@ -8646,37 +8825,10 @@
     </w:p>
     <w:p>
       <w:pPr>
-        <w:pStyle w:val="Heading2"/>
-      </w:pPr>
-      <w:r>
-        <w:rPr>
-          <w:color w:val="3F4650"/>
-        </w:rPr>
-        <w:t>Founder and Operator</w:t>
-      </w:r>
-    </w:p>
-    <w:p>
-      <w:pPr>
-        <w:pStyle w:val="BodyText"/>
-        <w:spacing w:before="25"/>
-        <w:ind w:left="140"/>
-      </w:pPr>
-      <w:r>
-        <w:rPr>
-          <w:color w:val="A9B8CD"/>
-        </w:rPr>
-        <w:t>9 Bit Byte</w:t>
-      </w:r>
-    </w:p>
-    <w:p>
-      <w:pPr>
         <w:pStyle w:val="BodyText"/>
         <w:spacing w:before="121"/>
         <w:ind w:left="140"/>
       </w:pPr>
-      <w:r>
-        <w:br w:type="column"/>
-      </w:r>
       <w:r>
         <w:rPr>
           <w:color w:val="A9B8CD"/>
@@ -8754,21 +8906,7 @@
         <w:rPr>
           <w:color w:val="A9B8CD"/>
         </w:rPr>
-        <w:t xml:space="preserve">Outflanked </w:t>
-      </w:r>
-      <w:proofErr w:type="spellStart"/>
-      <w:r>
-        <w:rPr>
-          <w:color w:val="A9B8CD"/>
-        </w:rPr>
-        <w:t>Paytracker</w:t>
-      </w:r>
-      <w:proofErr w:type="spellEnd"/>
-      <w:r>
-        <w:rPr>
-          <w:color w:val="A9B8CD"/>
-        </w:rPr>
-        <w:t>, AUS</w:t>
+        <w:t>Outflanked Paytracker, AUS</w:t>
       </w:r>
     </w:p>
     <w:p>
@@ -8777,9 +8915,6 @@
         <w:spacing w:before="121"/>
         <w:ind w:left="140"/>
       </w:pPr>
-      <w:r>
-        <w:br w:type="column"/>
-      </w:r>
       <w:r>
         <w:rPr>
           <w:color w:val="A9B8CD"/>
@@ -8805,6 +8940,9 @@
         <w:pStyle w:val="BodyText"/>
         <w:spacing w:before="73" w:line="302" w:lineRule="auto"/>
         <w:ind w:left="140" w:right="4466"/>
+        <w:rPr>
+          <w:color w:val="545E6C"/>
+        </w:rPr>
       </w:pPr>
       <w:r>
         <w:rPr>
@@ -8823,6 +8961,34 @@
           <w:color w:val="545E6C"/>
         </w:rPr>
         <w:t xml:space="preserve"> pay when they work unusual hours and on forever adjusting award rates.</w:t>
+      </w:r>
+    </w:p>
+    <w:p>
+      <w:pPr>
+        <w:pStyle w:val="BodyText"/>
+        <w:spacing w:before="53" w:line="205" w:lineRule="exact"/>
+        <w:ind w:left="140"/>
+        <w:rPr>
+          <w:i/>
+          <w:iCs/>
+          <w:color w:val="595959" w:themeColor="text1" w:themeTint="A6"/>
+        </w:rPr>
+      </w:pPr>
+      <w:r>
+        <w:rPr>
+          <w:i/>
+          <w:iCs/>
+          <w:color w:val="595959" w:themeColor="text1" w:themeTint="A6"/>
+        </w:rPr>
+        <w:t xml:space="preserve">Stack/Tech – </w:t>
+      </w:r>
+      <w:r>
+        <w:rPr>
+          <w:i/>
+          <w:iCs/>
+          <w:color w:val="595959" w:themeColor="text1" w:themeTint="A6"/>
+        </w:rPr>
+        <w:t>AngularJS, node.js, Heroku</w:t>
       </w:r>
     </w:p>
     <w:p>
@@ -9284,41 +9450,14 @@
         <w:rPr>
           <w:color w:val="545E6C"/>
         </w:rPr>
-        <w:t xml:space="preserve">- allows users to mark the video using a view finder at multiple points. These can be grouped into pairs (start and end) </w:t>
-      </w:r>
-      <w:proofErr w:type="spellStart"/>
+        <w:t>- allows users to mark the video using a view finder at multiple points. These can be grouped into pairs (start and end) utilised for transcription or singular points for annotations and tagging. It also allows users to select areas in the video feed itself, this is utilised for identifying specific object types specific to the collection.</w:t>
+      </w:r>
       <w:r>
         <w:rPr>
           <w:color w:val="545E6C"/>
         </w:rPr>
-        <w:t>utilised</w:t>
-      </w:r>
-      <w:proofErr w:type="spellEnd"/>
-      <w:r>
-        <w:rPr>
-          <w:color w:val="545E6C"/>
-        </w:rPr>
-        <w:t xml:space="preserve"> for transcription or singular points for annotations and tagging. It also allows users to select areas in the video feed itself, this is </w:t>
-      </w:r>
-      <w:proofErr w:type="spellStart"/>
-      <w:r>
-        <w:rPr>
-          <w:color w:val="545E6C"/>
-        </w:rPr>
-        <w:t>utilised</w:t>
-      </w:r>
-      <w:proofErr w:type="spellEnd"/>
-      <w:r>
-        <w:rPr>
-          <w:color w:val="545E6C"/>
-        </w:rPr>
-        <w:t xml:space="preserve"> for identifying specific object types specific to the collection.</w:t>
-      </w:r>
-    </w:p>
-    <w:p>
-      <w:pPr>
-        <w:pStyle w:val="BodyText"/>
-      </w:pPr>
+        <w:t xml:space="preserve"> </w:t>
+      </w:r>
     </w:p>
     <w:p>
       <w:pPr>
@@ -9345,49 +9484,7 @@
         <w:rPr>
           <w:color w:val="545E6C"/>
         </w:rPr>
-        <w:t xml:space="preserve">- a client-side testing suite implemented with server tests, </w:t>
-      </w:r>
-      <w:proofErr w:type="spellStart"/>
-      <w:r>
-        <w:rPr>
-          <w:color w:val="545E6C"/>
-        </w:rPr>
-        <w:t>utilising</w:t>
-      </w:r>
-      <w:proofErr w:type="spellEnd"/>
-      <w:r>
-        <w:rPr>
-          <w:color w:val="545E6C"/>
-        </w:rPr>
-        <w:t xml:space="preserve"> selenium, docker and </w:t>
-      </w:r>
-      <w:proofErr w:type="spellStart"/>
-      <w:r>
-        <w:rPr>
-          <w:color w:val="545E6C"/>
-        </w:rPr>
-        <w:t>py</w:t>
-      </w:r>
-      <w:proofErr w:type="spellEnd"/>
-      <w:r>
-        <w:rPr>
-          <w:color w:val="545E6C"/>
-        </w:rPr>
-        <w:t xml:space="preserve">-test allowing end-to-end testing of web applications. The framework provides a simple methodology for working through webpages via </w:t>
-      </w:r>
-      <w:proofErr w:type="spellStart"/>
-      <w:r>
-        <w:rPr>
-          <w:color w:val="545E6C"/>
-        </w:rPr>
-        <w:t>xpath's</w:t>
-      </w:r>
-      <w:proofErr w:type="spellEnd"/>
-      <w:r>
-        <w:rPr>
-          <w:color w:val="545E6C"/>
-        </w:rPr>
-        <w:t>, allowing for DOM object waiting/checking.</w:t>
+        <w:t>- a client-side testing suite implemented with server tests, utilising selenium, docker and py-test allowing end-to-end testing of web applications. The framework provides a simple methodology for working through webpages via xpath's, allowing for DOM object waiting/checking.</w:t>
       </w:r>
     </w:p>
     <w:p>
@@ -9432,35 +9529,7 @@
         <w:rPr>
           <w:color w:val="545E6C"/>
         </w:rPr>
-        <w:t xml:space="preserve">audio sources from a </w:t>
-      </w:r>
-      <w:proofErr w:type="spellStart"/>
-      <w:r>
-        <w:rPr>
-          <w:color w:val="545E6C"/>
-        </w:rPr>
-        <w:t>specialised</w:t>
-      </w:r>
-      <w:proofErr w:type="spellEnd"/>
-      <w:r>
-        <w:rPr>
-          <w:color w:val="545E6C"/>
-        </w:rPr>
-        <w:t xml:space="preserve"> body-cam provider. The application would listen for new files to become available and download them, a separate application would then host the files in air-gapped area allowing transcribers to-do their work. The result is then sent to the body-cam provider. All this required a high level of security and the </w:t>
-      </w:r>
-      <w:proofErr w:type="spellStart"/>
-      <w:r>
-        <w:rPr>
-          <w:color w:val="545E6C"/>
-        </w:rPr>
-        <w:t>utilisation</w:t>
-      </w:r>
-      <w:proofErr w:type="spellEnd"/>
-      <w:r>
-        <w:rPr>
-          <w:color w:val="545E6C"/>
-        </w:rPr>
-        <w:t xml:space="preserve"> of best practices.</w:t>
+        <w:t>audio sources from a specialised body-cam provider. The application would listen for new files to become available and download them, a separate application would then host the files in air-gapped area allowing transcribers to-do their work. The result is then sent to the body-cam provider. All this required a high level of security and the utilisation of best practices.</w:t>
       </w:r>
     </w:p>
     <w:p>
@@ -11314,6 +11383,12 @@
         <w:pStyle w:val="BodyText"/>
         <w:spacing w:before="70" w:line="463" w:lineRule="auto"/>
         <w:ind w:left="180" w:right="10429"/>
+        <w:sectPr>
+          <w:type w:val="continuous"/>
+          <w:pgSz w:w="11900" w:h="16840"/>
+          <w:pgMar w:top="0" w:right="0" w:bottom="0" w:left="240" w:header="720" w:footer="720" w:gutter="0"/>
+          <w:cols w:space="720"/>
+        </w:sectPr>
       </w:pPr>
       <w:r>
         <w:rPr>
@@ -11993,39 +12068,21 @@
         <w:rPr>
           <w:color w:val="545E6C"/>
         </w:rPr>
-        <w:t>BASH &amp; Perl Linux</w:t>
-      </w:r>
-    </w:p>
-    <w:p>
-      <w:pPr>
-        <w:rPr>
-          <w:sz w:val="27"/>
-        </w:rPr>
-        <w:sectPr>
-          <w:type w:val="continuous"/>
-          <w:pgSz w:w="11900" w:h="16840"/>
-          <w:pgMar w:top="0" w:right="0" w:bottom="0" w:left="240" w:header="720" w:footer="720" w:gutter="0"/>
-          <w:cols w:space="720"/>
-        </w:sectPr>
-      </w:pPr>
-    </w:p>
-    <w:p>
-      <w:pPr>
-        <w:sectPr>
-          <w:type w:val="continuous"/>
-          <w:pgSz w:w="11900" w:h="16840"/>
-          <w:pgMar w:top="0" w:right="0" w:bottom="0" w:left="240" w:header="720" w:footer="720" w:gutter="0"/>
-          <w:cols w:space="720"/>
-        </w:sectPr>
-      </w:pPr>
-      <w:bookmarkStart w:id="0" w:name="_GoBack"/>
-      <w:bookmarkEnd w:id="0"/>
+        <w:t>BASH &amp; Perl L</w:t>
+      </w:r>
+      <w:r>
+        <w:rPr>
+          <w:color w:val="545E6C"/>
+        </w:rPr>
+        <w:t>inux</w:t>
+      </w:r>
     </w:p>
     <w:p>
       <w:pPr>
         <w:pStyle w:val="BodyText"/>
         <w:rPr>
-          <w:sz w:val="20"/>
+          <w:sz w:val="2"/>
+          <w:szCs w:val="2"/>
         </w:rPr>
       </w:pPr>
     </w:p>
@@ -12558,6 +12615,7 @@
     <w:qFormat/>
     <w:rPr>
       <w:rFonts w:ascii="Arial" w:eastAsia="Arial" w:hAnsi="Arial" w:cs="Arial"/>
+      <w:lang w:val="en-AU"/>
     </w:rPr>
   </w:style>
   <w:style w:type="paragraph" w:styleId="Heading1">

</xml_diff>